<commit_message>
US and DOT added
</commit_message>
<xml_diff>
--- a/Dataset/Blur.docx
+++ b/Dataset/Blur.docx
@@ -9,8 +9,527 @@
     </w:p>
     <w:p>
       <w:r>
+        <w:t>1</w:t>
+      </w:r>
+    </w:p>
+    <w:p>
+      <w:r>
+        <w:t>Pre: ref 28, two layers, 1.5cm</w:t>
+      </w:r>
+    </w:p>
+    <w:p>
+      <w:r>
+        <w:t>Cyc1: ref 18</w:t>
+      </w:r>
+    </w:p>
+    <w:p>
+      <w:r>
+        <w:t xml:space="preserve">Cyc2: ref </w:t>
+      </w:r>
+      <w:r>
+        <w:t>16/</w:t>
+      </w:r>
+      <w:r>
+        <w:t>17</w:t>
+      </w:r>
+      <w:r>
+        <w:t>, outliers</w:t>
+      </w:r>
+    </w:p>
+    <w:p>
+      <w:r>
+        <w:t xml:space="preserve">Cyc3: ref </w:t>
+      </w:r>
+      <w:r>
+        <w:t>10</w:t>
+      </w:r>
+    </w:p>
+    <w:p>
+      <w:r>
+        <w:t>2</w:t>
+      </w:r>
+    </w:p>
+    <w:p>
+      <w:r>
+        <w:t>Cyc1: ref 14</w:t>
+      </w:r>
+    </w:p>
+    <w:p>
+      <w:r>
+        <w:t>Cyc2: ref 14</w:t>
+      </w:r>
+    </w:p>
+    <w:p>
+      <w:r>
+        <w:t xml:space="preserve">Cyc3: </w:t>
+      </w:r>
+      <w:r>
+        <w:t>ref 16</w:t>
+      </w:r>
+    </w:p>
+    <w:p>
+      <w:r>
+        <w:t>4</w:t>
+      </w:r>
+    </w:p>
+    <w:p>
+      <w:r>
+        <w:t>Cyc1: ref 12</w:t>
+      </w:r>
+    </w:p>
+    <w:p>
+      <w:r>
+        <w:t>Cyc2: ref 20</w:t>
+      </w:r>
+    </w:p>
+    <w:p>
+      <w:r>
+        <w:t>Cyc3:</w:t>
+      </w:r>
+      <w:r>
+        <w:t xml:space="preserve"> ref 17</w:t>
+      </w:r>
+    </w:p>
+    <w:p/>
+    <w:p>
+      <w:r>
+        <w:t>5</w:t>
+      </w:r>
+    </w:p>
+    <w:p>
+      <w:r>
+        <w:t>Pre: ref 8, 2.</w:t>
+      </w:r>
+      <w:r>
+        <w:t>1</w:t>
+      </w:r>
+      <w:r>
+        <w:t>cm, 1 layer</w:t>
+      </w:r>
+      <w:r>
+        <w:t xml:space="preserve">, can use comparison in cyc2 as pre </w:t>
+      </w:r>
+      <w:proofErr w:type="gramStart"/>
+      <w:r>
+        <w:t>chemo</w:t>
+      </w:r>
+      <w:proofErr w:type="gramEnd"/>
+    </w:p>
+    <w:p>
+      <w:r>
+        <w:t>Cyc</w:t>
+      </w:r>
+      <w:r>
+        <w:t>2</w:t>
+      </w:r>
+      <w:r>
+        <w:t xml:space="preserve">: </w:t>
+      </w:r>
+      <w:r>
+        <w:t>2.1cm, ref 18</w:t>
+      </w:r>
+      <w:r>
+        <w:t>, 1 layer</w:t>
+      </w:r>
+    </w:p>
+    <w:p>
+      <w:r>
+        <w:t>Cyc3: ref 11</w:t>
+      </w:r>
+    </w:p>
+    <w:p>
+      <w:r>
+        <w:t>6</w:t>
+      </w:r>
+    </w:p>
+    <w:p>
+      <w:r>
+        <w:t>Cyc1: ref 13</w:t>
+      </w:r>
+    </w:p>
+    <w:p>
+      <w:r>
+        <w:t>Cyc2: ref 18</w:t>
+      </w:r>
+    </w:p>
+    <w:p>
+      <w:r>
+        <w:t xml:space="preserve">Cyc3: </w:t>
+      </w:r>
+      <w:r>
+        <w:t>ref 11</w:t>
+      </w:r>
+    </w:p>
+    <w:p>
+      <w:r>
+        <w:t>7</w:t>
+      </w:r>
+      <w:r>
+        <w:t xml:space="preserve"> redo DOT</w:t>
+      </w:r>
+      <w:r>
+        <w:t xml:space="preserve"> </w:t>
+      </w:r>
+      <w:proofErr w:type="gramStart"/>
+      <w:r>
+        <w:rPr>
+          <w:color w:val="FF0000"/>
+        </w:rPr>
+        <w:t>done</w:t>
+      </w:r>
+      <w:proofErr w:type="gramEnd"/>
+    </w:p>
+    <w:p>
+      <w:r>
+        <w:t>Pre: 3 layers, 1.9 cm, ref 18</w:t>
+      </w:r>
+    </w:p>
+    <w:p>
+      <w:r>
+        <w:t>Cyc1: ref 24</w:t>
+      </w:r>
+      <w:r>
+        <w:t>, 3 layers, 1.7</w:t>
+      </w:r>
+      <w:r>
+        <w:t xml:space="preserve"> </w:t>
+      </w:r>
+      <w:r>
+        <w:t>cm</w:t>
+      </w:r>
+    </w:p>
+    <w:p>
+      <w:r>
+        <w:t xml:space="preserve">Cyc2: depth 1.5cm, ref </w:t>
+      </w:r>
+      <w:r>
+        <w:t xml:space="preserve">24, </w:t>
+      </w:r>
+      <w:r>
+        <w:t xml:space="preserve">check the box to know the </w:t>
+      </w:r>
+      <w:proofErr w:type="gramStart"/>
+      <w:r>
+        <w:t>layers</w:t>
+      </w:r>
+      <w:proofErr w:type="gramEnd"/>
+    </w:p>
+    <w:p>
+      <w:r>
+        <w:t>Cyc3: ref 25</w:t>
+      </w:r>
+      <w:r>
+        <w:t>, depth 1.3 cm, three</w:t>
+      </w:r>
+      <w:r>
+        <w:t xml:space="preserve"> </w:t>
+      </w:r>
+      <w:proofErr w:type="gramStart"/>
+      <w:r>
+        <w:t>layer</w:t>
+      </w:r>
+      <w:proofErr w:type="gramEnd"/>
+    </w:p>
+    <w:p>
+      <w:r>
+        <w:t>8</w:t>
+      </w:r>
+    </w:p>
+    <w:p>
+      <w:r>
+        <w:lastRenderedPageBreak/>
+        <w:t>Cyc1: ref 20</w:t>
+      </w:r>
+    </w:p>
+    <w:p>
+      <w:r>
+        <w:t xml:space="preserve">Cyc2: ref </w:t>
+      </w:r>
+      <w:r>
+        <w:t>15</w:t>
+      </w:r>
+    </w:p>
+    <w:p>
+      <w:r>
+        <w:t>Cyc3: ref 10</w:t>
+      </w:r>
+    </w:p>
+    <w:p>
+      <w:r>
+        <w:t>9</w:t>
+      </w:r>
+      <w:r>
+        <w:t xml:space="preserve"> </w:t>
+      </w:r>
+      <w:proofErr w:type="gramStart"/>
+      <w:r>
+        <w:rPr>
+          <w:color w:val="FF0000"/>
+        </w:rPr>
+        <w:t>done</w:t>
+      </w:r>
+      <w:proofErr w:type="gramEnd"/>
+    </w:p>
+    <w:p>
+      <w:r>
+        <w:t>Cyc1: ref 8</w:t>
+      </w:r>
+    </w:p>
+    <w:p>
+      <w:r>
+        <w:t>Cyc2: ref 9</w:t>
+      </w:r>
+    </w:p>
+    <w:p>
+      <w:r>
+        <w:t xml:space="preserve">Cyc3: need </w:t>
+      </w:r>
+      <w:proofErr w:type="spellStart"/>
+      <w:r>
+        <w:t>recrop</w:t>
+      </w:r>
+      <w:proofErr w:type="spellEnd"/>
+      <w:r>
+        <w:t xml:space="preserve">, ref </w:t>
+      </w:r>
+      <w:proofErr w:type="gramStart"/>
+      <w:r>
+        <w:t>10</w:t>
+      </w:r>
+      <w:proofErr w:type="gramEnd"/>
+    </w:p>
+    <w:p>
+      <w:r>
+        <w:t>10</w:t>
+      </w:r>
+      <w:r>
+        <w:t xml:space="preserve"> </w:t>
+      </w:r>
+      <w:proofErr w:type="gramStart"/>
+      <w:r>
+        <w:rPr>
+          <w:color w:val="FF0000"/>
+        </w:rPr>
+        <w:t>done</w:t>
+      </w:r>
+      <w:proofErr w:type="gramEnd"/>
+    </w:p>
+    <w:p>
+      <w:r>
+        <w:t xml:space="preserve">Pref: ref 15, </w:t>
+      </w:r>
+      <w:proofErr w:type="gramStart"/>
+      <w:r>
+        <w:t>two layer</w:t>
+      </w:r>
+      <w:proofErr w:type="gramEnd"/>
+      <w:r>
+        <w:t>, depth 1.5cm</w:t>
+      </w:r>
+      <w:r>
+        <w:t>, notes are wrong</w:t>
+      </w:r>
+    </w:p>
+    <w:p>
+      <w:r>
+        <w:t>Cyc1: ref 9</w:t>
+      </w:r>
+    </w:p>
+    <w:p>
+      <w:r>
+        <w:t>Cyc2: ref 13</w:t>
+      </w:r>
+    </w:p>
+    <w:p>
+      <w:r>
+        <w:t xml:space="preserve">Cyc3: </w:t>
+      </w:r>
+      <w:r>
+        <w:t>ref 7</w:t>
+      </w:r>
+    </w:p>
+    <w:p>
+      <w:r>
+        <w:t>11</w:t>
+      </w:r>
+      <w:r>
+        <w:t xml:space="preserve"> </w:t>
+      </w:r>
+      <w:proofErr w:type="gramStart"/>
+      <w:r>
+        <w:rPr>
+          <w:color w:val="FF0000"/>
+        </w:rPr>
+        <w:t>done</w:t>
+      </w:r>
+      <w:proofErr w:type="gramEnd"/>
+    </w:p>
+    <w:p>
+      <w:r>
+        <w:t>Pre: 2cm</w:t>
+      </w:r>
+    </w:p>
+    <w:p>
+      <w:r>
+        <w:t>Cyc1: 1.75cm</w:t>
+      </w:r>
+      <w:r>
+        <w:t xml:space="preserve">, ref 12, some </w:t>
+      </w:r>
+      <w:proofErr w:type="spellStart"/>
+      <w:r>
+        <w:t>imgs</w:t>
+      </w:r>
+      <w:proofErr w:type="spellEnd"/>
+      <w:r>
+        <w:t xml:space="preserve"> not good</w:t>
+      </w:r>
+    </w:p>
+    <w:p>
+      <w:r>
+        <w:t>Cyc2: 1.5 or 1.75cm, ref 14</w:t>
+      </w:r>
+    </w:p>
+    <w:p>
+      <w:r>
+        <w:t>Cyc3: 2.2cm</w:t>
+      </w:r>
+      <w:proofErr w:type="gramStart"/>
+      <w:r>
+        <w:t>? ,</w:t>
+      </w:r>
+      <w:proofErr w:type="gramEnd"/>
+      <w:r>
+        <w:t xml:space="preserve"> ref 13</w:t>
+      </w:r>
+    </w:p>
+    <w:p>
+      <w:r>
         <w:t>12 cyc3</w:t>
       </w:r>
+      <w:r>
+        <w:t xml:space="preserve"> </w:t>
+      </w:r>
+      <w:proofErr w:type="gramStart"/>
+      <w:r>
+        <w:rPr>
+          <w:color w:val="FF0000"/>
+        </w:rPr>
+        <w:t>done</w:t>
+      </w:r>
+      <w:proofErr w:type="gramEnd"/>
+    </w:p>
+    <w:p>
+      <w:r>
+        <w:t xml:space="preserve">Cyc1: </w:t>
+      </w:r>
+      <w:r>
+        <w:t>ref 10</w:t>
+      </w:r>
+    </w:p>
+    <w:p>
+      <w:r>
+        <w:t>Cyc2:  3 layers, depth 1.7 cm</w:t>
+      </w:r>
+      <w:r>
+        <w:t>, ref 13</w:t>
+      </w:r>
+    </w:p>
+    <w:p>
+      <w:r>
+        <w:t>Cyc3: ref 13</w:t>
+      </w:r>
+    </w:p>
+    <w:p>
+      <w:r>
+        <w:t>13</w:t>
+      </w:r>
+    </w:p>
+    <w:p>
+      <w:r>
+        <w:t>Cyc1: ref 8</w:t>
+      </w:r>
+    </w:p>
+    <w:p>
+      <w:r>
+        <w:t>Cyc2: ref 11</w:t>
+      </w:r>
+    </w:p>
+    <w:p>
+      <w:r>
+        <w:t>Cyc3: ref 9</w:t>
+      </w:r>
+    </w:p>
+    <w:p>
+      <w:r>
+        <w:t>14</w:t>
+      </w:r>
+    </w:p>
+    <w:p>
+      <w:r>
+        <w:t>Cyc1: ref 12</w:t>
+      </w:r>
+    </w:p>
+    <w:p>
+      <w:r>
+        <w:t>Cyc2: ref 9</w:t>
+      </w:r>
+    </w:p>
+    <w:p>
+      <w:r>
+        <w:t>Cyc3: ref 20</w:t>
+      </w:r>
+    </w:p>
+    <w:p>
+      <w:r>
+        <w:lastRenderedPageBreak/>
+        <w:t>15</w:t>
+      </w:r>
+      <w:r>
+        <w:t xml:space="preserve"> </w:t>
+      </w:r>
+      <w:proofErr w:type="gramStart"/>
+      <w:r>
+        <w:rPr>
+          <w:color w:val="FF0000"/>
+        </w:rPr>
+        <w:t>done</w:t>
+      </w:r>
+      <w:proofErr w:type="gramEnd"/>
+    </w:p>
+    <w:p>
+      <w:r>
+        <w:t>3 layers</w:t>
+      </w:r>
+      <w:r>
+        <w:t>,</w:t>
+      </w:r>
+      <w:r>
+        <w:t xml:space="preserve"> pre chemo wrong, change </w:t>
+      </w:r>
+      <w:proofErr w:type="gramStart"/>
+      <w:r>
+        <w:t>dataset</w:t>
+      </w:r>
+      <w:proofErr w:type="gramEnd"/>
+      <w:r>
+        <w:t xml:space="preserve"> </w:t>
+      </w:r>
+    </w:p>
+    <w:p>
+      <w:r>
+        <w:t>Cyc1: 1.25 depth, ref 21</w:t>
+      </w:r>
+    </w:p>
+    <w:p>
+      <w:r>
+        <w:t>Cyc2: ref 23</w:t>
+      </w:r>
+    </w:p>
+    <w:p>
+      <w:r>
+        <w:t>Cyc3: ref 8</w:t>
+      </w:r>
     </w:p>
     <w:p>
       <w:r>
@@ -39,6 +558,9 @@
       <w:r>
         <w:t xml:space="preserve"> maybe change depth shallower</w:t>
       </w:r>
+      <w:r>
+        <w:t xml:space="preserve"> (questionable, ref 18 in cyc1 looks weird in recon, high background and two targets, while target and refs acquired later look better)</w:t>
+      </w:r>
     </w:p>
     <w:p>
       <w:r>
@@ -60,11 +582,21 @@
         <w:t xml:space="preserve">Cyc1: </w:t>
       </w:r>
       <w:r>
-        <w:t xml:space="preserve">average many refs because ref has </w:t>
-      </w:r>
+        <w:t xml:space="preserve">average many refs because </w:t>
+      </w:r>
+      <w:proofErr w:type="gramStart"/>
+      <w:r>
+        <w:t>ref</w:t>
+      </w:r>
+      <w:proofErr w:type="gramEnd"/>
+      <w:r>
+        <w:t xml:space="preserve"> has </w:t>
+      </w:r>
+      <w:proofErr w:type="spellStart"/>
       <w:r>
         <w:t>thyst</w:t>
       </w:r>
+      <w:proofErr w:type="spellEnd"/>
       <w:r>
         <w:t xml:space="preserve"> 23,24,25,26 all used</w:t>
       </w:r>
@@ -94,6 +626,17 @@
       <w:r>
         <w:t>Pre: some US bad</w:t>
       </w:r>
+      <w:r>
+        <w:t xml:space="preserve">, </w:t>
+      </w:r>
+      <w:proofErr w:type="gramStart"/>
+      <w:r>
+        <w:rPr>
+          <w:color w:val="FF0000"/>
+        </w:rPr>
+        <w:t>done</w:t>
+      </w:r>
+      <w:proofErr w:type="gramEnd"/>
     </w:p>
     <w:p>
       <w:r>
@@ -114,13 +657,76 @@
       <w:r>
         <w:t>21 pre</w:t>
       </w:r>
-    </w:p>
-    <w:p>
-      <w:r>
-        <w:t>Pre: only keep some US in US only</w:t>
-      </w:r>
-    </w:p>
-    <w:p/>
+      <w:r>
+        <w:t xml:space="preserve"> </w:t>
+      </w:r>
+      <w:proofErr w:type="gramStart"/>
+      <w:r>
+        <w:rPr>
+          <w:color w:val="FF0000"/>
+        </w:rPr>
+        <w:t>done</w:t>
+      </w:r>
+      <w:proofErr w:type="gramEnd"/>
+    </w:p>
+    <w:p>
+      <w:r>
+        <w:t xml:space="preserve">Pre: only keep some US in US </w:t>
+      </w:r>
+      <w:proofErr w:type="gramStart"/>
+      <w:r>
+        <w:t>only</w:t>
+      </w:r>
+      <w:proofErr w:type="gramEnd"/>
+    </w:p>
+    <w:p>
+      <w:r>
+        <w:t>Cyc1: ref 18</w:t>
+      </w:r>
+      <w:r>
+        <w:t>, still 3cm</w:t>
+      </w:r>
+    </w:p>
+    <w:p>
+      <w:r>
+        <w:t>Cyc2: ref 12</w:t>
+      </w:r>
+      <w:r>
+        <w:t>, change to 2.5cm</w:t>
+      </w:r>
+    </w:p>
+    <w:p>
+      <w:r>
+        <w:t xml:space="preserve">Cyc3: </w:t>
+      </w:r>
+      <w:r>
+        <w:t xml:space="preserve">changed the depth to 2cm, ref </w:t>
+      </w:r>
+      <w:proofErr w:type="gramStart"/>
+      <w:r>
+        <w:t>17</w:t>
+      </w:r>
+      <w:proofErr w:type="gramEnd"/>
+    </w:p>
+    <w:p>
+      <w:r>
+        <w:t>22</w:t>
+      </w:r>
+    </w:p>
+    <w:p>
+      <w:r>
+        <w:t xml:space="preserve">Cyc1: </w:t>
+      </w:r>
+      <w:r>
+        <w:t>ref 11</w:t>
+      </w:r>
+    </w:p>
+    <w:p>
+      <w:r>
+        <w:lastRenderedPageBreak/>
+        <w:t>Cyc2: ref 9</w:t>
+      </w:r>
+    </w:p>
     <w:p>
       <w:r>
         <w:t>23</w:t>
@@ -169,33 +775,140 @@
     </w:p>
     <w:p>
       <w:r>
+        <w:t>Cyc2: ref 13</w:t>
+      </w:r>
+    </w:p>
+    <w:p>
+      <w:r>
+        <w:t>27</w:t>
+      </w:r>
+    </w:p>
+    <w:p>
+      <w:r>
+        <w:t>Cyc1: ref 16</w:t>
+      </w:r>
+    </w:p>
+    <w:p>
+      <w:r>
+        <w:t>Cyc2: ref 10</w:t>
+      </w:r>
+    </w:p>
+    <w:p>
+      <w:r>
+        <w:t>Cyc3: ref 17</w:t>
+      </w:r>
+    </w:p>
+    <w:p>
+      <w:r>
+        <w:t>28</w:t>
+      </w:r>
+    </w:p>
+    <w:p>
+      <w:r>
+        <w:t>Cyc1:</w:t>
+      </w:r>
+      <w:r>
+        <w:t xml:space="preserve"> ref 12</w:t>
+      </w:r>
+    </w:p>
+    <w:p>
+      <w:r>
+        <w:t>Cyc2: ref 16</w:t>
+      </w:r>
+    </w:p>
+    <w:p>
+      <w:r>
+        <w:t>Cyc3: ref 16</w:t>
+      </w:r>
+    </w:p>
+    <w:p>
+      <w:r>
+        <w:t>29</w:t>
+      </w:r>
+    </w:p>
+    <w:p>
+      <w:r>
+        <w:t>First two co-</w:t>
+      </w:r>
+      <w:proofErr w:type="spellStart"/>
+      <w:r>
+        <w:t>regi</w:t>
+      </w:r>
+      <w:proofErr w:type="spellEnd"/>
+      <w:r>
+        <w:t xml:space="preserve"> not use</w:t>
+      </w:r>
+      <w:r>
+        <w:t xml:space="preserve">, </w:t>
+      </w:r>
+      <w:proofErr w:type="gramStart"/>
+      <w:r>
+        <w:rPr>
+          <w:color w:val="FF0000"/>
+        </w:rPr>
+        <w:t>done</w:t>
+      </w:r>
+      <w:proofErr w:type="gramEnd"/>
+    </w:p>
+    <w:p>
+      <w:r>
+        <w:t>Cyc1: ref 15</w:t>
+      </w:r>
+    </w:p>
+    <w:p>
+      <w:r>
+        <w:t>Cyc2: ref 15</w:t>
+      </w:r>
+    </w:p>
+    <w:p>
+      <w:r>
+        <w:t>Cyc3: ref 17</w:t>
+      </w:r>
+    </w:p>
+    <w:p>
+      <w:r>
+        <w:t>30 pre cyc2 cyc3</w:t>
+      </w:r>
+    </w:p>
+    <w:p>
+      <w:r>
+        <w:t>Cyc1: ref 10</w:t>
+      </w:r>
+    </w:p>
+    <w:p>
+      <w:r>
+        <w:t>Cyc2: ref 18</w:t>
+      </w:r>
+    </w:p>
+    <w:p>
+      <w:r>
+        <w:t>Cyc3: ref 18</w:t>
+      </w:r>
+    </w:p>
+    <w:p>
+      <w:r>
+        <w:t>31</w:t>
+      </w:r>
+    </w:p>
+    <w:p>
+      <w:r>
+        <w:t>Cyc1: ref 12</w:t>
+      </w:r>
+    </w:p>
+    <w:p>
+      <w:r>
         <w:lastRenderedPageBreak/>
-        <w:t>Cyc2: ref 13</w:t>
-      </w:r>
-    </w:p>
-    <w:p>
-      <w:r>
-        <w:t>27</w:t>
-      </w:r>
-    </w:p>
-    <w:p>
-      <w:r>
-        <w:t>Cyc1: ref 16</w:t>
-      </w:r>
-    </w:p>
-    <w:p>
-      <w:r>
-        <w:t>Cyc2: ref 10</w:t>
-      </w:r>
-    </w:p>
-    <w:p>
-      <w:r>
-        <w:t>Cyc3: ref 17</w:t>
-      </w:r>
-    </w:p>
-    <w:p>
-      <w:r>
-        <w:t>28</w:t>
+        <w:t>Cyc2: ref 12</w:t>
+      </w:r>
+    </w:p>
+    <w:p>
+      <w:r>
+        <w:t>Cyc3: ref 14</w:t>
+      </w:r>
+    </w:p>
+    <w:p>
+      <w:r>
+        <w:t>32</w:t>
       </w:r>
     </w:p>
     <w:p>
@@ -203,94 +916,6 @@
         <w:t>Cyc1:</w:t>
       </w:r>
       <w:r>
-        <w:t xml:space="preserve"> ref 12</w:t>
-      </w:r>
-    </w:p>
-    <w:p>
-      <w:r>
-        <w:t>Cyc2: ref 16</w:t>
-      </w:r>
-    </w:p>
-    <w:p>
-      <w:r>
-        <w:t>Cyc3: ref 16</w:t>
-      </w:r>
-    </w:p>
-    <w:p>
-      <w:r>
-        <w:t>29</w:t>
-      </w:r>
-    </w:p>
-    <w:p>
-      <w:r>
-        <w:t>First two co-regi not use</w:t>
-      </w:r>
-    </w:p>
-    <w:p>
-      <w:r>
-        <w:t>Cyc1: ref 15</w:t>
-      </w:r>
-    </w:p>
-    <w:p>
-      <w:r>
-        <w:t>Cyc2: ref 15</w:t>
-      </w:r>
-    </w:p>
-    <w:p>
-      <w:r>
-        <w:t>Cyc3: ref 17</w:t>
-      </w:r>
-    </w:p>
-    <w:p>
-      <w:r>
-        <w:t>30 pre cyc2 cyc3</w:t>
-      </w:r>
-    </w:p>
-    <w:p>
-      <w:r>
-        <w:t>Cyc1: ref 10</w:t>
-      </w:r>
-    </w:p>
-    <w:p>
-      <w:r>
-        <w:t>Cyc2: ref 18</w:t>
-      </w:r>
-    </w:p>
-    <w:p>
-      <w:r>
-        <w:t>Cyc3: ref 18</w:t>
-      </w:r>
-    </w:p>
-    <w:p>
-      <w:r>
-        <w:t>31</w:t>
-      </w:r>
-    </w:p>
-    <w:p>
-      <w:r>
-        <w:t>Cyc1: ref 12</w:t>
-      </w:r>
-    </w:p>
-    <w:p>
-      <w:r>
-        <w:t>Cyc2: ref 12</w:t>
-      </w:r>
-    </w:p>
-    <w:p>
-      <w:r>
-        <w:t>Cyc3: ref 14</w:t>
-      </w:r>
-    </w:p>
-    <w:p>
-      <w:r>
-        <w:t>32</w:t>
-      </w:r>
-    </w:p>
-    <w:p>
-      <w:r>
-        <w:t>Cyc1:</w:t>
-      </w:r>
-      <w:r>
         <w:t xml:space="preserve"> ref 19</w:t>
       </w:r>
     </w:p>
@@ -338,40 +963,179 @@
       </w:r>
     </w:p>
     <w:p>
+      <w:pPr>
+        <w:tabs>
+          <w:tab w:val="left" w:pos="2461"/>
+        </w:tabs>
+      </w:pPr>
+      <w:r>
+        <w:t xml:space="preserve">Cyc3: ref </w:t>
+      </w:r>
+      <w:r>
+        <w:t>18</w:t>
+      </w:r>
+      <w:r>
+        <w:tab/>
+      </w:r>
+    </w:p>
+    <w:p>
+      <w:r>
+        <w:t>34</w:t>
+      </w:r>
+      <w:r>
+        <w:t xml:space="preserve"> </w:t>
+      </w:r>
+      <w:proofErr w:type="gramStart"/>
+      <w:r>
+        <w:rPr>
+          <w:color w:val="FF0000"/>
+        </w:rPr>
+        <w:t>done</w:t>
+      </w:r>
+      <w:proofErr w:type="gramEnd"/>
+    </w:p>
+    <w:p>
+      <w:r>
+        <w:t>Depth 1.5, 0.7cm</w:t>
+      </w:r>
+    </w:p>
+    <w:p>
+      <w:r>
+        <w:t>Pre: ref 23, tar 16-18</w:t>
+      </w:r>
+    </w:p>
+    <w:p>
+      <w:r>
+        <w:t xml:space="preserve">Cyc1: ref </w:t>
+      </w:r>
+      <w:r>
+        <w:t>2</w:t>
+      </w:r>
+      <w:r>
+        <w:t>5</w:t>
+      </w:r>
+    </w:p>
+    <w:p>
+      <w:r>
+        <w:t xml:space="preserve">Cyc3: </w:t>
+      </w:r>
+    </w:p>
+    <w:p>
+      <w:r>
+        <w:t>35 cyc2 cyc3</w:t>
+      </w:r>
+    </w:p>
+    <w:p>
+      <w:r>
+        <w:t>Cyc1: ref 14</w:t>
+      </w:r>
+      <w:r>
+        <w:t>/15</w:t>
+      </w:r>
+      <w:r>
+        <w:t xml:space="preserve"> (15 better)</w:t>
+      </w:r>
+    </w:p>
+    <w:p>
+      <w:r>
+        <w:t>Cyc2: ref 23</w:t>
+      </w:r>
+      <w:r>
+        <w:t>, (20-23 all good)</w:t>
+      </w:r>
+    </w:p>
+    <w:p>
+      <w:r>
+        <w:t>Cyc3:</w:t>
+      </w:r>
+      <w:r>
+        <w:t xml:space="preserve"> ref 7</w:t>
+      </w:r>
+    </w:p>
+    <w:p>
+      <w:r>
+        <w:t>36</w:t>
+      </w:r>
+    </w:p>
+    <w:p>
+      <w:r>
+        <w:t>Cyc1: ref 1</w:t>
+      </w:r>
+      <w:r>
+        <w:t xml:space="preserve">3 </w:t>
+      </w:r>
+    </w:p>
+    <w:p>
+      <w:r>
+        <w:t>Cyc2: ref 21</w:t>
+      </w:r>
+    </w:p>
+    <w:p>
+      <w:r>
+        <w:t>Cyc3: ref 21</w:t>
+      </w:r>
+    </w:p>
+    <w:p>
+      <w:r>
+        <w:t>37</w:t>
+      </w:r>
+    </w:p>
+    <w:p>
+      <w:r>
+        <w:t>Cyc1: ref 18</w:t>
+      </w:r>
+    </w:p>
+    <w:p>
+      <w:r>
+        <w:t xml:space="preserve">Cyc2: ref </w:t>
+      </w:r>
+      <w:r>
+        <w:t>18</w:t>
+      </w:r>
+    </w:p>
+    <w:p>
+      <w:r>
+        <w:t>Cyc3: ref 13</w:t>
+      </w:r>
+      <w:r>
+        <w:t xml:space="preserve"> (co-</w:t>
+      </w:r>
+      <w:proofErr w:type="spellStart"/>
+      <w:r>
+        <w:t>regi</w:t>
+      </w:r>
+      <w:proofErr w:type="spellEnd"/>
+      <w:r>
+        <w:t xml:space="preserve"> cannot see tumor)</w:t>
+      </w:r>
+    </w:p>
+    <w:p>
+      <w:r>
+        <w:t>38</w:t>
+      </w:r>
+      <w:r>
+        <w:t xml:space="preserve"> crop bigger to contain </w:t>
+      </w:r>
+      <w:proofErr w:type="gramStart"/>
+      <w:r>
+        <w:t>shadow</w:t>
+      </w:r>
+      <w:proofErr w:type="gramEnd"/>
+    </w:p>
+    <w:p>
+      <w:r>
+        <w:t>Cyc1: ref 36</w:t>
+      </w:r>
+    </w:p>
+    <w:p>
       <w:r>
         <w:lastRenderedPageBreak/>
-        <w:t xml:space="preserve">Cyc3: ref </w:t>
-      </w:r>
-      <w:r>
-        <w:t>18</w:t>
-      </w:r>
-    </w:p>
-    <w:p>
-      <w:r>
-        <w:t>35 cyc2 cyc3</w:t>
-      </w:r>
-    </w:p>
-    <w:p>
-      <w:r>
-        <w:t>36</w:t>
-      </w:r>
-    </w:p>
-    <w:p>
-      <w:r>
-        <w:t>Cyc1: ref 1</w:t>
-      </w:r>
-      <w:r>
-        <w:t xml:space="preserve">3 </w:t>
-      </w:r>
-    </w:p>
-    <w:p>
-      <w:r>
-        <w:t>Cyc2: ref 21</w:t>
-      </w:r>
-    </w:p>
-    <w:p>
-      <w:r>
-        <w:t>Cyc3: ref 21</w:t>
+        <w:t>Cyc2: ref 26</w:t>
+      </w:r>
+    </w:p>
+    <w:p>
+      <w:r>
+        <w:t>Cyc3: ref 37</w:t>
       </w:r>
     </w:p>
     <w:p>
@@ -386,24 +1150,41 @@
     </w:p>
     <w:p>
       <w:r>
-        <w:t>Cyc</w:t>
+        <w:t>Cyc3: ref 1</w:t>
       </w:r>
       <w:r>
         <w:t>3</w:t>
       </w:r>
-      <w:r>
-        <w:t xml:space="preserve">: ref </w:t>
-      </w:r>
-      <w:r>
-        <w:t>1</w:t>
-      </w:r>
-      <w:r>
-        <w:t>3</w:t>
-      </w:r>
     </w:p>
     <w:p>
       <w:r>
         <w:t>40 pre cyc1</w:t>
+      </w:r>
+      <w:r>
+        <w:t xml:space="preserve"> </w:t>
+      </w:r>
+      <w:proofErr w:type="gramStart"/>
+      <w:r>
+        <w:rPr>
+          <w:color w:val="FF0000"/>
+        </w:rPr>
+        <w:t>done</w:t>
+      </w:r>
+      <w:proofErr w:type="gramEnd"/>
+    </w:p>
+    <w:p>
+      <w:r>
+        <w:t>2cm, 0.99 r</w:t>
+      </w:r>
+    </w:p>
+    <w:p>
+      <w:r>
+        <w:t>Pre: ref 17</w:t>
+      </w:r>
+    </w:p>
+    <w:p>
+      <w:r>
+        <w:t>Cyc1: ref 22</w:t>
       </w:r>
     </w:p>
     <w:p>

</xml_diff>